<commit_message>
RPS lab 3 otchet added
</commit_message>
<xml_diff>
--- a/RPS/лаб 2.docx
+++ b/RPS/лаб 2.docx
@@ -503,16 +503,7 @@
           <w:bCs/>
           <w:sz w:val="28"/>
         </w:rPr>
-        <w:t>Использование средств автоматической генерации документации и рефакторинга программного кода</w:t>
-      </w:r>
-      <w:r>
-        <w:rPr>
-          <w:rFonts w:ascii="Times New Roman" w:hAnsi="Times New Roman" w:cs="Times New Roman"/>
-          <w:b/>
-          <w:bCs/>
-          <w:sz w:val="28"/>
-        </w:rPr>
-        <w:t xml:space="preserve"> </w:t>
+        <w:t xml:space="preserve">Использование средств автоматической генерации документации и рефакторинга программного кода </w:t>
       </w:r>
     </w:p>
     <w:p>
@@ -648,32 +639,14 @@
         <w:pStyle w:val="a3"/>
         <w:spacing w:line="360" w:lineRule="auto"/>
         <w:ind w:left="0"/>
-        <w:jc w:val="center"/>
         <w:rPr>
           <w:rFonts w:ascii="Times New Roman" w:hAnsi="Times New Roman" w:cs="Times New Roman"/>
           <w:bCs/>
           <w:sz w:val="28"/>
           <w:szCs w:val="28"/>
-        </w:rPr>
-      </w:pPr>
-      <w:r>
-        <w:rPr>
-          <w:rFonts w:ascii="Times New Roman" w:hAnsi="Times New Roman" w:cs="Times New Roman"/>
-          <w:bCs/>
-          <w:sz w:val="28"/>
-          <w:szCs w:val="28"/>
-        </w:rPr>
-        <w:t xml:space="preserve">Вариант </w:t>
-      </w:r>
-      <w:r>
-        <w:rPr>
-          <w:rFonts w:ascii="Times New Roman" w:hAnsi="Times New Roman" w:cs="Times New Roman"/>
-          <w:bCs/>
-          <w:sz w:val="28"/>
-          <w:szCs w:val="28"/>
-        </w:rPr>
-        <w:t>3</w:t>
-      </w:r>
+          <w:lang w:val="en-US"/>
+        </w:rPr>
+      </w:pPr>
     </w:p>
     <w:p>
       <w:pPr>
@@ -684,6 +657,7 @@
           <w:rFonts w:ascii="Times New Roman" w:hAnsi="Times New Roman" w:cs="Times New Roman"/>
           <w:b/>
           <w:sz w:val="30"/>
+          <w:lang w:val="en-US"/>
         </w:rPr>
       </w:pPr>
     </w:p>
@@ -696,6 +670,7 @@
           <w:rFonts w:ascii="Times New Roman" w:hAnsi="Times New Roman" w:cs="Times New Roman"/>
           <w:b/>
           <w:sz w:val="30"/>
+          <w:lang w:val="en-US"/>
         </w:rPr>
       </w:pPr>
     </w:p>
@@ -1070,7 +1045,7 @@
           </mc:Choice>
           <mc:Fallback>
             <w:pict>
-              <v:rect w14:anchorId="3C6C6344" id="Прямоугольник 2" o:spid="_x0000_s1026" style="position:absolute;margin-left:155.65pt;margin-top:35pt;width:154.65pt;height:32.55pt;z-index:251633664;visibility:visible;mso-wrap-style:square;mso-wrap-distance-left:9pt;mso-wrap-distance-top:0;mso-wrap-distance-right:9pt;mso-wrap-distance-bottom:0;mso-position-horizontal:absolute;mso-position-horizontal-relative:margin;mso-position-vertical:absolute;mso-position-vertical-relative:text;v-text-anchor:middle" o:gfxdata="UEsDBBQABgAIAAAAIQC2gziS/gAAAOEBAAATAAAAW0NvbnRlbnRfVHlwZXNdLnhtbJSRQU7DMBBF&#10;90jcwfIWJU67QAgl6YK0S0CoHGBkTxKLZGx5TGhvj5O2G0SRWNoz/78nu9wcxkFMGNg6quQqL6RA&#10;0s5Y6ir5vt9lD1JwBDIwOMJKHpHlpr69KfdHjyxSmriSfYz+USnWPY7AufNIadK6MEJMx9ApD/oD&#10;OlTrorhX2lFEilmcO2RdNtjC5xDF9pCuTyYBB5bi6bQ4syoJ3g9WQ0ymaiLzg5KdCXlKLjvcW893&#10;SUOqXwnz5DrgnHtJTxOsQfEKIT7DmDSUCaxw7Rqn8787ZsmRM9e2VmPeBN4uqYvTtW7jvijg9N/y&#10;JsXecLq0q+WD6m8AAAD//wMAUEsDBBQABgAIAAAAIQA4/SH/1gAAAJQBAAALAAAAX3JlbHMvLnJl&#10;bHOkkMFqwzAMhu+DvYPRfXGawxijTi+j0GvpHsDYimMaW0Yy2fr2M4PBMnrbUb/Q94l/f/hMi1qR&#10;JVI2sOt6UJgd+ZiDgffL8ekFlFSbvV0oo4EbChzGx4f9GRdb25HMsYhqlCwG5lrLq9biZkxWOiqY&#10;22YiTra2kYMu1l1tQD30/bPm3wwYN0x18gb45AdQl1tp5j/sFB2T0FQ7R0nTNEV3j6o9feQzro1i&#10;OWA14Fm+Q8a1a8+Bvu/d/dMb2JY5uiPbhG/ktn4cqGU/er3pcvwCAAD//wMAUEsDBBQABgAIAAAA&#10;IQDcNZrbegIAAIYFAAAOAAAAZHJzL2Uyb0RvYy54bWysVN9PGzEMfp+0/yHK+7heKTAqrqgCMU1C&#10;gICJ5zSX9E7KxZmT9tr99XNyP8oY2gNaH1Intj/b39m+uNw1hm0V+hpswfOjCWfKSihruy74j+eb&#10;L18580HYUhiwquB75fnl4vOni9bN1RQqMKVCRiDWz1tX8CoEN88yLyvVCH8ETllSasBGBLriOitR&#10;tITemGw6mZxmLWDpEKTynl6vOyVfJHytlQz3WnsVmCk45RbSielcxTNbXIj5GoWratmnIT6QRSNq&#10;S0FHqGsRBNtg/RdUU0sEDzocSWgy0LqWKtVA1eSTN9U8VcKpVAuR491Ik/9/sPJu++QekGhonZ97&#10;EmMVO41N/Kf82C6RtR/JUrvAJD3m56fH52dTziTpZvnx7PQsspkdvB368E1Bw6JQcKSPkTgS21sf&#10;OtPBJAbzYOrypjYmXWIDqCuDbCvo063WeQ/+h5WxH3KkHKNndig5SWFvVMQz9lFpVpdU5DQlnLrx&#10;kIyQUtmQd6pKlKrL8WRCvyHLIf1ESAKMyJqqG7F7gMGyAxmwO3p6++iqUjOPzpN/JdY5jx4pMtgw&#10;Oje1BXwPwFBVfeTOfiCpoyaytIJy/4AMoRsl7+RNTZ/3VvjwIJBmh6aM9kG4p0MbaAsOvcRZBfjr&#10;vfdoTy1NWs5amsWC+58bgYoz891Ss5/ns1kc3nSZnZxN6YKvNavXGrtproB6JqfN42QSo30wg6gR&#10;mhdaG8sYlVTCSopdcBlwuFyFbkfQ4pFquUxmNLBOhFv75GQEj6zG9n3evQh0fY8Hmo47GOZWzN+0&#10;emcbPS0sNwF0nebgwGvPNw17apx+McVt8vqerA7rc/EbAAD//wMAUEsDBBQABgAIAAAAIQDg7JiI&#10;3gAAAAoBAAAPAAAAZHJzL2Rvd25yZXYueG1sTI/BTsMwEETvSPyDtUhcUGu7UdM2xKkQElcQhQs3&#10;N3bjiHgd2W4a+HqWExxX+zTzpt7PfmCTjakPqEAuBTCLbTA9dgre354WW2ApazR6CGgVfNkE++b6&#10;qtaVCRd8tdMhd4xCMFVagct5rDhPrbNep2UYLdLvFKLXmc7YcRP1hcL9wFdClNzrHqnB6dE+Ott+&#10;Hs5ewe67fcnbMK5d7j92nZfPpzjdKXV7Mz/cA8t2zn8w/OqTOjTkdAxnNIkNCgopC0IVbARtIqBc&#10;iRLYkchiLYE3Nf8/ofkBAAD//wMAUEsBAi0AFAAGAAgAAAAhALaDOJL+AAAA4QEAABMAAAAAAAAA&#10;AAAAAAAAAAAAAFtDb250ZW50X1R5cGVzXS54bWxQSwECLQAUAAYACAAAACEAOP0h/9YAAACUAQAA&#10;CwAAAAAAAAAAAAAAAAAvAQAAX3JlbHMvLnJlbHNQSwECLQAUAAYACAAAACEA3DWa23oCAACGBQAA&#10;DgAAAAAAAAAAAAAAAAAuAgAAZHJzL2Uyb0RvYy54bWxQSwECLQAUAAYACAAAACEA4OyYiN4AAAAK&#10;AQAADwAAAAAAAAAAAAAAAADUBAAAZHJzL2Rvd25yZXYueG1sUEsFBgAAAAAEAAQA8wAAAN8FAAAA&#10;AA==&#10;" fillcolor="white [3212]" strokecolor="white [3212]" strokeweight="2pt">
+              <v:rect w14:anchorId="633A8B49" id="Прямоугольник 2" o:spid="_x0000_s1026" style="position:absolute;margin-left:155.65pt;margin-top:35pt;width:154.65pt;height:32.55pt;z-index:251633664;visibility:visible;mso-wrap-style:square;mso-wrap-distance-left:9pt;mso-wrap-distance-top:0;mso-wrap-distance-right:9pt;mso-wrap-distance-bottom:0;mso-position-horizontal:absolute;mso-position-horizontal-relative:margin;mso-position-vertical:absolute;mso-position-vertical-relative:text;v-text-anchor:middle" o:gfxdata="UEsDBBQABgAIAAAAIQC2gziS/gAAAOEBAAATAAAAW0NvbnRlbnRfVHlwZXNdLnhtbJSRQU7DMBBF&#10;90jcwfIWJU67QAgl6YK0S0CoHGBkTxKLZGx5TGhvj5O2G0SRWNoz/78nu9wcxkFMGNg6quQqL6RA&#10;0s5Y6ir5vt9lD1JwBDIwOMJKHpHlpr69KfdHjyxSmriSfYz+USnWPY7AufNIadK6MEJMx9ApD/oD&#10;OlTrorhX2lFEilmcO2RdNtjC5xDF9pCuTyYBB5bi6bQ4syoJ3g9WQ0ymaiLzg5KdCXlKLjvcW893&#10;SUOqXwnz5DrgnHtJTxOsQfEKIT7DmDSUCaxw7Rqn8787ZsmRM9e2VmPeBN4uqYvTtW7jvijg9N/y&#10;JsXecLq0q+WD6m8AAAD//wMAUEsDBBQABgAIAAAAIQA4/SH/1gAAAJQBAAALAAAAX3JlbHMvLnJl&#10;bHOkkMFqwzAMhu+DvYPRfXGawxijTi+j0GvpHsDYimMaW0Yy2fr2M4PBMnrbUb/Q94l/f/hMi1qR&#10;JVI2sOt6UJgd+ZiDgffL8ekFlFSbvV0oo4EbChzGx4f9GRdb25HMsYhqlCwG5lrLq9biZkxWOiqY&#10;22YiTra2kYMu1l1tQD30/bPm3wwYN0x18gb45AdQl1tp5j/sFB2T0FQ7R0nTNEV3j6o9feQzro1i&#10;OWA14Fm+Q8a1a8+Bvu/d/dMb2JY5uiPbhG/ktn4cqGU/er3pcvwCAAD//wMAUEsDBBQABgAIAAAA&#10;IQDcNZrbegIAAIYFAAAOAAAAZHJzL2Uyb0RvYy54bWysVN9PGzEMfp+0/yHK+7heKTAqrqgCMU1C&#10;gICJ5zSX9E7KxZmT9tr99XNyP8oY2gNaH1Intj/b39m+uNw1hm0V+hpswfOjCWfKSihruy74j+eb&#10;L18580HYUhiwquB75fnl4vOni9bN1RQqMKVCRiDWz1tX8CoEN88yLyvVCH8ETllSasBGBLriOitR&#10;tITemGw6mZxmLWDpEKTynl6vOyVfJHytlQz3WnsVmCk45RbSielcxTNbXIj5GoWratmnIT6QRSNq&#10;S0FHqGsRBNtg/RdUU0sEDzocSWgy0LqWKtVA1eSTN9U8VcKpVAuR491Ik/9/sPJu++QekGhonZ97&#10;EmMVO41N/Kf82C6RtR/JUrvAJD3m56fH52dTziTpZvnx7PQsspkdvB368E1Bw6JQcKSPkTgS21sf&#10;OtPBJAbzYOrypjYmXWIDqCuDbCvo063WeQ/+h5WxH3KkHKNndig5SWFvVMQz9lFpVpdU5DQlnLrx&#10;kIyQUtmQd6pKlKrL8WRCvyHLIf1ESAKMyJqqG7F7gMGyAxmwO3p6++iqUjOPzpN/JdY5jx4pMtgw&#10;Oje1BXwPwFBVfeTOfiCpoyaytIJy/4AMoRsl7+RNTZ/3VvjwIJBmh6aM9kG4p0MbaAsOvcRZBfjr&#10;vfdoTy1NWs5amsWC+58bgYoz891Ss5/ns1kc3nSZnZxN6YKvNavXGrtproB6JqfN42QSo30wg6gR&#10;mhdaG8sYlVTCSopdcBlwuFyFbkfQ4pFquUxmNLBOhFv75GQEj6zG9n3evQh0fY8Hmo47GOZWzN+0&#10;emcbPS0sNwF0nebgwGvPNw17apx+McVt8vqerA7rc/EbAAD//wMAUEsDBBQABgAIAAAAIQDg7JiI&#10;3gAAAAoBAAAPAAAAZHJzL2Rvd25yZXYueG1sTI/BTsMwEETvSPyDtUhcUGu7UdM2xKkQElcQhQs3&#10;N3bjiHgd2W4a+HqWExxX+zTzpt7PfmCTjakPqEAuBTCLbTA9dgre354WW2ApazR6CGgVfNkE++b6&#10;qtaVCRd8tdMhd4xCMFVagct5rDhPrbNep2UYLdLvFKLXmc7YcRP1hcL9wFdClNzrHqnB6dE+Ott+&#10;Hs5ewe67fcnbMK5d7j92nZfPpzjdKXV7Mz/cA8t2zn8w/OqTOjTkdAxnNIkNCgopC0IVbARtIqBc&#10;iRLYkchiLYE3Nf8/ofkBAAD//wMAUEsBAi0AFAAGAAgAAAAhALaDOJL+AAAA4QEAABMAAAAAAAAA&#10;AAAAAAAAAAAAAFtDb250ZW50X1R5cGVzXS54bWxQSwECLQAUAAYACAAAACEAOP0h/9YAAACUAQAA&#10;CwAAAAAAAAAAAAAAAAAvAQAAX3JlbHMvLnJlbHNQSwECLQAUAAYACAAAACEA3DWa23oCAACGBQAA&#10;DgAAAAAAAAAAAAAAAAAuAgAAZHJzL2Uyb0RvYy54bWxQSwECLQAUAAYACAAAACEA4OyYiN4AAAAK&#10;AQAADwAAAAAAAAAAAAAAAADUBAAAZHJzL2Rvd25yZXYueG1sUEsFBgAAAAAEAAQA8wAAAN8FAAAA&#10;AA==&#10;" fillcolor="white [3212]" strokecolor="white [3212]" strokeweight="2pt">
                 <w10:wrap anchorx="margin"/>
               </v:rect>
             </w:pict>
@@ -1158,7 +1133,6 @@
           <w:rFonts w:ascii="Times New Roman" w:eastAsia="Calibri" w:hAnsi="Times New Roman" w:cs="Times New Roman"/>
           <w:sz w:val="28"/>
           <w:szCs w:val="28"/>
-          <w:lang w:val="en-US"/>
         </w:rPr>
       </w:pPr>
       <w:r>
@@ -1174,7 +1148,6 @@
           <w:rFonts w:ascii="Times New Roman" w:eastAsia="Calibri" w:hAnsi="Times New Roman" w:cs="Times New Roman"/>
           <w:sz w:val="28"/>
           <w:szCs w:val="28"/>
-          <w:lang w:val="en-US"/>
         </w:rPr>
         <w:t>:</w:t>
       </w:r>
@@ -1205,15 +1178,7 @@
           <w:sz w:val="28"/>
           <w:szCs w:val="28"/>
         </w:rPr>
-        <w:t xml:space="preserve"> Провести ряд преобразований программного кода, полученного в ходе выполнения предыдущей работы, с использованием встроенных средств рефакторинга</w:t>
-      </w:r>
-      <w:r>
-        <w:rPr>
-          <w:rFonts w:ascii="Times New Roman" w:eastAsia="Calibri" w:hAnsi="Times New Roman" w:cs="Times New Roman"/>
-          <w:sz w:val="28"/>
-          <w:szCs w:val="28"/>
-        </w:rPr>
-        <w:t>;</w:t>
+        <w:t xml:space="preserve"> Провести ряд преобразований программного кода, полученного в ходе выполнения предыдущей работы, с использованием встроенных средств рефакторинга;</w:t>
       </w:r>
     </w:p>
     <w:p>
@@ -1275,7 +1240,6 @@
           <w:rFonts w:ascii="Times New Roman" w:eastAsia="Calibri" w:hAnsi="Times New Roman" w:cs="Times New Roman"/>
           <w:sz w:val="28"/>
           <w:szCs w:val="28"/>
-          <w:lang w:val="en-US"/>
         </w:rPr>
       </w:pPr>
       <w:r>
@@ -1290,15 +1254,7 @@
           <w:sz w:val="28"/>
           <w:szCs w:val="28"/>
         </w:rPr>
-        <w:t xml:space="preserve"> Сгенерировать документацию к разработанным классам</w:t>
-      </w:r>
-      <w:r>
-        <w:rPr>
-          <w:rFonts w:ascii="Times New Roman" w:eastAsia="Calibri" w:hAnsi="Times New Roman" w:cs="Times New Roman"/>
-          <w:sz w:val="28"/>
-          <w:szCs w:val="28"/>
-        </w:rPr>
-        <w:t>.</w:t>
+        <w:t xml:space="preserve"> Сгенерировать документацию к разработанным классам.</w:t>
       </w:r>
     </w:p>
     <w:p>
@@ -1350,82 +1306,42 @@
           <w:sz w:val="28"/>
           <w:szCs w:val="28"/>
         </w:rPr>
-        <w:t>Было проведено форматирование кода с помощью</w:t>
-      </w:r>
+        <w:t xml:space="preserve">Было проведено форматирование кода с помощью встроенных средств </w:t>
+      </w:r>
+      <w:proofErr w:type="spellStart"/>
       <w:r>
         <w:rPr>
           <w:rFonts w:ascii="Times New Roman" w:eastAsia="Calibri" w:hAnsi="Times New Roman" w:cs="Times New Roman"/>
           <w:sz w:val="28"/>
           <w:szCs w:val="28"/>
         </w:rPr>
-        <w:t> встроенн</w:t>
-      </w:r>
+        <w:t>автоформатирования</w:t>
+      </w:r>
+      <w:proofErr w:type="spellEnd"/>
       <w:r>
         <w:rPr>
           <w:rFonts w:ascii="Times New Roman" w:eastAsia="Calibri" w:hAnsi="Times New Roman" w:cs="Times New Roman"/>
           <w:sz w:val="28"/>
           <w:szCs w:val="28"/>
         </w:rPr>
-        <w:t>ых</w:t>
+        <w:t xml:space="preserve"> </w:t>
       </w:r>
       <w:r>
         <w:rPr>
           <w:rFonts w:ascii="Times New Roman" w:eastAsia="Calibri" w:hAnsi="Times New Roman" w:cs="Times New Roman"/>
           <w:sz w:val="28"/>
           <w:szCs w:val="28"/>
-        </w:rPr>
-        <w:t xml:space="preserve"> средств </w:t>
-      </w:r>
-      <w:proofErr w:type="spellStart"/>
+          <w:lang w:val="en-US"/>
+        </w:rPr>
+        <w:t>I</w:t>
+      </w:r>
       <w:r>
         <w:rPr>
           <w:rFonts w:ascii="Times New Roman" w:eastAsia="Calibri" w:hAnsi="Times New Roman" w:cs="Times New Roman"/>
           <w:sz w:val="28"/>
           <w:szCs w:val="28"/>
         </w:rPr>
-        <w:t>автоформатирован</w:t>
-      </w:r>
-      <w:r>
-        <w:rPr>
-          <w:rFonts w:ascii="Times New Roman" w:eastAsia="Calibri" w:hAnsi="Times New Roman" w:cs="Times New Roman"/>
-          <w:sz w:val="28"/>
-          <w:szCs w:val="28"/>
-        </w:rPr>
-        <w:t>ия</w:t>
-      </w:r>
-      <w:proofErr w:type="spellEnd"/>
-      <w:r>
-        <w:rPr>
-          <w:rFonts w:ascii="Times New Roman" w:eastAsia="Calibri" w:hAnsi="Times New Roman" w:cs="Times New Roman"/>
-          <w:sz w:val="28"/>
-          <w:szCs w:val="28"/>
-        </w:rPr>
-        <w:t xml:space="preserve"> </w:t>
-      </w:r>
-      <w:r>
-        <w:rPr>
-          <w:rFonts w:ascii="Times New Roman" w:eastAsia="Calibri" w:hAnsi="Times New Roman" w:cs="Times New Roman"/>
-          <w:sz w:val="28"/>
-          <w:szCs w:val="28"/>
-          <w:lang w:val="en-US"/>
-        </w:rPr>
-        <w:t>I</w:t>
-      </w:r>
-      <w:r>
-        <w:rPr>
-          <w:rFonts w:ascii="Times New Roman" w:eastAsia="Calibri" w:hAnsi="Times New Roman" w:cs="Times New Roman"/>
-          <w:sz w:val="28"/>
-          <w:szCs w:val="28"/>
-        </w:rPr>
-        <w:t>DE</w:t>
-      </w:r>
-      <w:r>
-        <w:rPr>
-          <w:rFonts w:ascii="Times New Roman" w:eastAsia="Calibri" w:hAnsi="Times New Roman" w:cs="Times New Roman"/>
-          <w:sz w:val="28"/>
-          <w:szCs w:val="28"/>
-        </w:rPr>
-        <w:t xml:space="preserve"> </w:t>
+        <w:t xml:space="preserve">DE </w:t>
       </w:r>
       <w:r>
         <w:rPr>
@@ -1972,15 +1888,7 @@
           <w:sz w:val="28"/>
           <w:szCs w:val="28"/>
         </w:rPr>
-        <w:t>документирования классов</w:t>
-      </w:r>
-      <w:r>
-        <w:rPr>
-          <w:rFonts w:ascii="Times New Roman" w:hAnsi="Times New Roman"/>
-          <w:sz w:val="28"/>
-          <w:szCs w:val="28"/>
-        </w:rPr>
-        <w:t xml:space="preserve"> </w:t>
+        <w:t xml:space="preserve">документирования классов </w:t>
       </w:r>
       <w:r>
         <w:rPr>
@@ -2561,7 +2469,6 @@
           <w:color w:val="000000"/>
           <w:sz w:val="20"/>
           <w:szCs w:val="20"/>
-          <w:lang w:val="en-US"/>
         </w:rPr>
       </w:pPr>
       <w:r>
@@ -2582,29 +2489,44 @@
           <w:color w:val="000000"/>
           <w:sz w:val="20"/>
           <w:szCs w:val="20"/>
-          <w:lang w:val="en-US"/>
         </w:rPr>
         <w:t xml:space="preserve"> </w:t>
       </w:r>
-      <w:proofErr w:type="spellStart"/>
-      <w:r>
-        <w:rPr>
-          <w:rFonts w:ascii="Consolas" w:hAnsi="Consolas"/>
-          <w:color w:val="000000"/>
-          <w:sz w:val="20"/>
-          <w:szCs w:val="20"/>
-          <w:lang w:val="en-US"/>
-        </w:rPr>
-        <w:t>java.util</w:t>
-      </w:r>
-      <w:proofErr w:type="spellEnd"/>
-      <w:r>
-        <w:rPr>
-          <w:rFonts w:ascii="Consolas" w:hAnsi="Consolas"/>
-          <w:color w:val="000000"/>
-          <w:sz w:val="20"/>
-          <w:szCs w:val="20"/>
-          <w:lang w:val="en-US"/>
+      <w:r>
+        <w:rPr>
+          <w:rFonts w:ascii="Consolas" w:hAnsi="Consolas"/>
+          <w:color w:val="000000"/>
+          <w:sz w:val="20"/>
+          <w:szCs w:val="20"/>
+          <w:lang w:val="en-US"/>
+        </w:rPr>
+        <w:t>java</w:t>
+      </w:r>
+      <w:r>
+        <w:rPr>
+          <w:rFonts w:ascii="Consolas" w:hAnsi="Consolas"/>
+          <w:color w:val="000000"/>
+          <w:sz w:val="20"/>
+          <w:szCs w:val="20"/>
+        </w:rPr>
+        <w:t>.</w:t>
+      </w:r>
+      <w:r>
+        <w:rPr>
+          <w:rFonts w:ascii="Consolas" w:hAnsi="Consolas"/>
+          <w:color w:val="000000"/>
+          <w:sz w:val="20"/>
+          <w:szCs w:val="20"/>
+          <w:lang w:val="en-US"/>
+        </w:rPr>
+        <w:t>util</w:t>
+      </w:r>
+      <w:r>
+        <w:rPr>
+          <w:rFonts w:ascii="Consolas" w:hAnsi="Consolas"/>
+          <w:color w:val="000000"/>
+          <w:sz w:val="20"/>
+          <w:szCs w:val="20"/>
         </w:rPr>
         <w:t xml:space="preserve">.*; </w:t>
       </w:r>
@@ -2614,22 +2536,49 @@
           <w:color w:val="3F7F5F"/>
           <w:sz w:val="20"/>
           <w:szCs w:val="20"/>
-          <w:lang w:val="en-US"/>
-        </w:rPr>
-        <w:t>// for Scanner</w:t>
-      </w:r>
-    </w:p>
-    <w:p>
-      <w:pPr>
-        <w:pStyle w:val="af1"/>
-        <w:shd w:val="clear" w:color="auto" w:fill="FFFFFF"/>
-        <w:spacing w:before="0" w:beforeAutospacing="0" w:after="0" w:afterAutospacing="0"/>
-        <w:rPr>
-          <w:rFonts w:ascii="Consolas" w:hAnsi="Consolas"/>
-          <w:color w:val="000000"/>
-          <w:sz w:val="20"/>
-          <w:szCs w:val="20"/>
-          <w:lang w:val="en-US"/>
+        </w:rPr>
+        <w:t xml:space="preserve">// </w:t>
+      </w:r>
+      <w:r>
+        <w:rPr>
+          <w:rFonts w:ascii="Consolas" w:hAnsi="Consolas"/>
+          <w:color w:val="3F7F5F"/>
+          <w:sz w:val="20"/>
+          <w:szCs w:val="20"/>
+          <w:lang w:val="en-US"/>
+        </w:rPr>
+        <w:t>for</w:t>
+      </w:r>
+      <w:r>
+        <w:rPr>
+          <w:rFonts w:ascii="Consolas" w:hAnsi="Consolas"/>
+          <w:color w:val="3F7F5F"/>
+          <w:sz w:val="20"/>
+          <w:szCs w:val="20"/>
+        </w:rPr>
+        <w:t xml:space="preserve"> </w:t>
+      </w:r>
+      <w:r>
+        <w:rPr>
+          <w:rFonts w:ascii="Consolas" w:hAnsi="Consolas"/>
+          <w:color w:val="3F7F5F"/>
+          <w:sz w:val="20"/>
+          <w:szCs w:val="20"/>
+          <w:lang w:val="en-US"/>
+        </w:rPr>
+        <w:t>Scanner</w:t>
+      </w:r>
+    </w:p>
+    <w:p>
+      <w:pPr>
+        <w:pStyle w:val="af1"/>
+        <w:shd w:val="clear" w:color="auto" w:fill="FFFFFF"/>
+        <w:spacing w:before="0" w:beforeAutospacing="0" w:after="0" w:afterAutospacing="0"/>
+        <w:rPr>
+          <w:rFonts w:ascii="Consolas" w:hAnsi="Consolas"/>
+          <w:color w:val="000000"/>
+          <w:sz w:val="20"/>
+          <w:szCs w:val="20"/>
         </w:rPr>
       </w:pPr>
     </w:p>
@@ -3075,7 +3024,6 @@
         <w:t xml:space="preserve"> </w:t>
       </w:r>
       <w:proofErr w:type="spellStart"/>
-      <w:proofErr w:type="gramStart"/>
       <w:r>
         <w:rPr>
           <w:rFonts w:ascii="Consolas" w:hAnsi="Consolas"/>
@@ -3095,18 +3043,7 @@
           <w:szCs w:val="20"/>
           <w:lang w:val="en-US"/>
         </w:rPr>
-        <w:t>(</w:t>
-      </w:r>
-      <w:proofErr w:type="gramEnd"/>
-      <w:r>
-        <w:rPr>
-          <w:rFonts w:ascii="Consolas" w:hAnsi="Consolas"/>
-          <w:color w:val="000000"/>
-          <w:sz w:val="20"/>
-          <w:szCs w:val="20"/>
-          <w:lang w:val="en-US"/>
-        </w:rPr>
-        <w:t>) {</w:t>
+        <w:t>() {</w:t>
       </w:r>
     </w:p>
     <w:p>
@@ -4013,29 +3950,7 @@
           <w:szCs w:val="20"/>
           <w:lang w:val="en-US"/>
         </w:rPr>
-        <w:t xml:space="preserve"> </w:t>
-      </w:r>
-      <w:proofErr w:type="gramStart"/>
-      <w:r>
-        <w:rPr>
-          <w:rFonts w:ascii="Consolas" w:hAnsi="Consolas"/>
-          <w:color w:val="000000"/>
-          <w:sz w:val="20"/>
-          <w:szCs w:val="20"/>
-          <w:lang w:val="en-US"/>
-        </w:rPr>
-        <w:t>input(</w:t>
-      </w:r>
-      <w:proofErr w:type="gramEnd"/>
-      <w:r>
-        <w:rPr>
-          <w:rFonts w:ascii="Consolas" w:hAnsi="Consolas"/>
-          <w:color w:val="000000"/>
-          <w:sz w:val="20"/>
-          <w:szCs w:val="20"/>
-          <w:lang w:val="en-US"/>
-        </w:rPr>
-        <w:t xml:space="preserve">Scanner </w:t>
+        <w:t xml:space="preserve"> input(Scanner </w:t>
       </w:r>
       <w:r>
         <w:rPr>
@@ -4104,7 +4019,6 @@
         <w:t xml:space="preserve"> (</w:t>
       </w:r>
       <w:proofErr w:type="spellStart"/>
-      <w:proofErr w:type="gramStart"/>
       <w:r>
         <w:rPr>
           <w:rFonts w:ascii="Consolas" w:hAnsi="Consolas"/>
@@ -4126,7 +4040,6 @@
         <w:t>.hasNextInt</w:t>
       </w:r>
       <w:proofErr w:type="spellEnd"/>
-      <w:proofErr w:type="gramEnd"/>
       <w:r>
         <w:rPr>
           <w:rFonts w:ascii="Consolas" w:hAnsi="Consolas"/>
@@ -5561,6 +5474,7 @@
           <w:color w:val="000000"/>
           <w:sz w:val="20"/>
           <w:szCs w:val="20"/>
+          <w:lang w:val="en-US"/>
         </w:rPr>
       </w:pPr>
       <w:r>
@@ -5580,6 +5494,7 @@
           <w:color w:val="000000"/>
           <w:sz w:val="20"/>
           <w:szCs w:val="20"/>
+          <w:lang w:val="en-US"/>
         </w:rPr>
         <w:t>System.</w:t>
       </w:r>
@@ -5593,6 +5508,7 @@
           <w:color w:val="0000C0"/>
           <w:sz w:val="20"/>
           <w:szCs w:val="20"/>
+          <w:lang w:val="en-US"/>
         </w:rPr>
         <w:t>out</w:t>
       </w:r>
@@ -5602,6 +5518,7 @@
           <w:color w:val="000000"/>
           <w:sz w:val="20"/>
           <w:szCs w:val="20"/>
+          <w:lang w:val="en-US"/>
         </w:rPr>
         <w:t>.println</w:t>
       </w:r>
@@ -5612,6 +5529,7 @@
           <w:color w:val="000000"/>
           <w:sz w:val="20"/>
           <w:szCs w:val="20"/>
+          <w:lang w:val="en-US"/>
         </w:rPr>
         <w:t>();</w:t>
       </w:r>
@@ -5626,19 +5544,20 @@
           <w:color w:val="000000"/>
           <w:sz w:val="20"/>
           <w:szCs w:val="20"/>
-        </w:rPr>
-      </w:pPr>
-      <w:r>
-        <w:rPr>
-          <w:rFonts w:ascii="Consolas" w:hAnsi="Consolas"/>
-          <w:color w:val="000000"/>
-          <w:sz w:val="20"/>
-          <w:szCs w:val="20"/>
+          <w:lang w:val="en-US"/>
+        </w:rPr>
+      </w:pPr>
+      <w:r>
+        <w:rPr>
+          <w:rFonts w:ascii="Consolas" w:hAnsi="Consolas"/>
+          <w:color w:val="000000"/>
+          <w:sz w:val="20"/>
+          <w:szCs w:val="20"/>
+          <w:lang w:val="en-US"/>
         </w:rPr>
         <w:t xml:space="preserve">            </w:t>
       </w:r>
       <w:proofErr w:type="spellStart"/>
-      <w:proofErr w:type="gramStart"/>
       <w:r>
         <w:rPr>
           <w:rFonts w:ascii="Consolas" w:hAnsi="Consolas"/>
@@ -5647,6 +5566,7 @@
           <w:color w:val="000000"/>
           <w:sz w:val="20"/>
           <w:szCs w:val="20"/>
+          <w:lang w:val="en-US"/>
         </w:rPr>
         <w:t>printMenu</w:t>
       </w:r>
@@ -5657,52 +5577,45 @@
           <w:color w:val="000000"/>
           <w:sz w:val="20"/>
           <w:szCs w:val="20"/>
-        </w:rPr>
-        <w:t>(</w:t>
-      </w:r>
-      <w:proofErr w:type="gramEnd"/>
-      <w:r>
-        <w:rPr>
-          <w:rFonts w:ascii="Consolas" w:hAnsi="Consolas"/>
-          <w:color w:val="000000"/>
-          <w:sz w:val="20"/>
-          <w:szCs w:val="20"/>
-        </w:rPr>
-        <w:t>);</w:t>
-      </w:r>
-    </w:p>
-    <w:p>
-      <w:pPr>
-        <w:pStyle w:val="af1"/>
-        <w:shd w:val="clear" w:color="auto" w:fill="FFFFFF"/>
-        <w:spacing w:before="0" w:beforeAutospacing="0" w:after="0" w:afterAutospacing="0"/>
-        <w:rPr>
-          <w:rFonts w:ascii="Consolas" w:hAnsi="Consolas"/>
-          <w:color w:val="000000"/>
-          <w:sz w:val="20"/>
-          <w:szCs w:val="20"/>
-        </w:rPr>
-      </w:pPr>
-    </w:p>
-    <w:p>
-      <w:pPr>
-        <w:pStyle w:val="af1"/>
-        <w:shd w:val="clear" w:color="auto" w:fill="FFFFFF"/>
-        <w:spacing w:before="0" w:beforeAutospacing="0" w:after="0" w:afterAutospacing="0"/>
-        <w:rPr>
-          <w:rFonts w:ascii="Consolas" w:hAnsi="Consolas"/>
-          <w:color w:val="000000"/>
-          <w:sz w:val="20"/>
-          <w:szCs w:val="20"/>
-          <w:lang w:val="en-US"/>
-        </w:rPr>
-      </w:pPr>
-      <w:r>
-        <w:rPr>
-          <w:rFonts w:ascii="Consolas" w:hAnsi="Consolas"/>
-          <w:color w:val="000000"/>
-          <w:sz w:val="20"/>
-          <w:szCs w:val="20"/>
+          <w:lang w:val="en-US"/>
+        </w:rPr>
+        <w:t>();</w:t>
+      </w:r>
+    </w:p>
+    <w:p>
+      <w:pPr>
+        <w:pStyle w:val="af1"/>
+        <w:shd w:val="clear" w:color="auto" w:fill="FFFFFF"/>
+        <w:spacing w:before="0" w:beforeAutospacing="0" w:after="0" w:afterAutospacing="0"/>
+        <w:rPr>
+          <w:rFonts w:ascii="Consolas" w:hAnsi="Consolas"/>
+          <w:color w:val="000000"/>
+          <w:sz w:val="20"/>
+          <w:szCs w:val="20"/>
+          <w:lang w:val="en-US"/>
+        </w:rPr>
+      </w:pPr>
+    </w:p>
+    <w:p>
+      <w:pPr>
+        <w:pStyle w:val="af1"/>
+        <w:shd w:val="clear" w:color="auto" w:fill="FFFFFF"/>
+        <w:spacing w:before="0" w:beforeAutospacing="0" w:after="0" w:afterAutospacing="0"/>
+        <w:rPr>
+          <w:rFonts w:ascii="Consolas" w:hAnsi="Consolas"/>
+          <w:color w:val="000000"/>
+          <w:sz w:val="20"/>
+          <w:szCs w:val="20"/>
+          <w:lang w:val="en-US"/>
+        </w:rPr>
+      </w:pPr>
+      <w:r>
+        <w:rPr>
+          <w:rFonts w:ascii="Consolas" w:hAnsi="Consolas"/>
+          <w:color w:val="000000"/>
+          <w:sz w:val="20"/>
+          <w:szCs w:val="20"/>
+          <w:lang w:val="en-US"/>
         </w:rPr>
         <w:t xml:space="preserve">            </w:t>
       </w:r>
@@ -18481,6 +18394,7 @@
   <w:style w:type="character" w:default="1" w:styleId="a0">
     <w:name w:val="Default Paragraph Font"/>
     <w:uiPriority w:val="1"/>
+    <w:semiHidden/>
     <w:unhideWhenUsed/>
   </w:style>
   <w:style w:type="table" w:default="1" w:styleId="a1">

</xml_diff>